<commit_message>
added sem 5 files
</commit_message>
<xml_diff>
--- a/G3 report.docx
+++ b/G3 report.docx
@@ -8,18 +8,10 @@
         <w:spacing w:line="276" w:lineRule="auto"/>
         <w:ind w:right="14"/>
         <w:jc w:val="center"/>
-        <w:rPr>
-          <w:sz w:val="72"/>
-          <w:szCs w:val="72"/>
-        </w:rPr>
       </w:pPr>
       <w:bookmarkStart w:id="0" w:name="_Hlk90413451"/>
       <w:r>
-        <w:rPr>
-          <w:sz w:val="72"/>
-          <w:szCs w:val="72"/>
-        </w:rPr>
-        <w:t>Sports Management System</w:t>
+        <w:t>Live Sports Broadcasting Solution</w:t>
       </w:r>
     </w:p>
     <w:bookmarkEnd w:id="0"/>
@@ -104,12 +96,6 @@
         <w:tblW w:w="0" w:type="auto"/>
         <w:tblInd w:w="0" w:type="dxa"/>
         <w:tblLayout w:type="fixed"/>
-        <w:tblCellMar>
-          <w:top w:w="0" w:type="dxa"/>
-          <w:left w:w="0" w:type="dxa"/>
-          <w:bottom w:w="0" w:type="dxa"/>
-          <w:right w:w="0" w:type="dxa"/>
-        </w:tblCellMar>
         <w:tblLook w:val="0420" w:firstRow="1" w:lastRow="0" w:firstColumn="0" w:lastColumn="0" w:noHBand="0" w:noVBand="1"/>
       </w:tblPr>
       <w:tblGrid>
@@ -118,14 +104,6 @@
         <w:gridCol w:w="5856"/>
       </w:tblGrid>
       <w:tr>
-        <w:tblPrEx>
-          <w:tblCellMar>
-            <w:top w:w="0" w:type="dxa"/>
-            <w:left w:w="0" w:type="dxa"/>
-            <w:bottom w:w="0" w:type="dxa"/>
-            <w:right w:w="0" w:type="dxa"/>
-          </w:tblCellMar>
-        </w:tblPrEx>
         <w:trPr>
           <w:trHeight w:val="568"/>
         </w:trPr>
@@ -197,14 +175,6 @@
         </w:tc>
       </w:tr>
       <w:tr>
-        <w:tblPrEx>
-          <w:tblCellMar>
-            <w:top w:w="0" w:type="dxa"/>
-            <w:left w:w="0" w:type="dxa"/>
-            <w:bottom w:w="0" w:type="dxa"/>
-            <w:right w:w="0" w:type="dxa"/>
-          </w:tblCellMar>
-        </w:tblPrEx>
         <w:trPr>
           <w:trHeight w:val="568"/>
         </w:trPr>
@@ -286,14 +256,6 @@
         </w:tc>
       </w:tr>
       <w:tr>
-        <w:tblPrEx>
-          <w:tblCellMar>
-            <w:top w:w="0" w:type="dxa"/>
-            <w:left w:w="0" w:type="dxa"/>
-            <w:bottom w:w="0" w:type="dxa"/>
-            <w:right w:w="0" w:type="dxa"/>
-          </w:tblCellMar>
-        </w:tblPrEx>
         <w:trPr>
           <w:trHeight w:val="568"/>
         </w:trPr>
@@ -375,14 +337,6 @@
         </w:tc>
       </w:tr>
       <w:tr>
-        <w:tblPrEx>
-          <w:tblCellMar>
-            <w:top w:w="0" w:type="dxa"/>
-            <w:left w:w="0" w:type="dxa"/>
-            <w:bottom w:w="0" w:type="dxa"/>
-            <w:right w:w="0" w:type="dxa"/>
-          </w:tblCellMar>
-        </w:tblPrEx>
         <w:trPr>
           <w:trHeight w:val="568"/>
         </w:trPr>
@@ -464,14 +418,6 @@
         </w:tc>
       </w:tr>
       <w:tr>
-        <w:tblPrEx>
-          <w:tblCellMar>
-            <w:top w:w="0" w:type="dxa"/>
-            <w:left w:w="0" w:type="dxa"/>
-            <w:bottom w:w="0" w:type="dxa"/>
-            <w:right w:w="0" w:type="dxa"/>
-          </w:tblCellMar>
-        </w:tblPrEx>
         <w:trPr>
           <w:trHeight w:val="568"/>
         </w:trPr>
@@ -767,7 +713,6 @@
           <w:szCs w:val="24"/>
         </w:rPr>
       </w:pPr>
-      <w:proofErr w:type="spellStart"/>
       <w:r>
         <w:rPr>
           <w:rFonts w:ascii="Times New Roman" w:eastAsia="Times New Roman" w:hAnsi="Times New Roman" w:cs="Times New Roman"/>
@@ -776,10 +721,14 @@
           <w:sz w:val="36"/>
           <w:szCs w:val="24"/>
         </w:rPr>
-        <w:t>Kamothe</w:t>
-      </w:r>
-      <w:proofErr w:type="spellEnd"/>
-      <w:r>
+        <w:t>Kamothe, Navi Mumbai - 410 209</w:t>
+      </w:r>
+    </w:p>
+    <w:p>
+      <w:pPr>
+        <w:spacing w:after="110" w:line="276" w:lineRule="auto"/>
+        <w:ind w:right="14"/>
+        <w:jc w:val="center"/>
         <w:rPr>
           <w:rFonts w:ascii="Times New Roman" w:eastAsia="Times New Roman" w:hAnsi="Times New Roman" w:cs="Times New Roman"/>
           <w:b/>
@@ -787,14 +736,8 @@
           <w:sz w:val="36"/>
           <w:szCs w:val="24"/>
         </w:rPr>
-        <w:t>, Navi Mumbai - 410 209</w:t>
-      </w:r>
-    </w:p>
-    <w:p>
-      <w:pPr>
-        <w:spacing w:after="110" w:line="276" w:lineRule="auto"/>
-        <w:ind w:right="14"/>
-        <w:jc w:val="center"/>
+      </w:pPr>
+      <w:r>
         <w:rPr>
           <w:rFonts w:ascii="Times New Roman" w:eastAsia="Times New Roman" w:hAnsi="Times New Roman" w:cs="Times New Roman"/>
           <w:b/>
@@ -802,8 +745,14 @@
           <w:sz w:val="36"/>
           <w:szCs w:val="24"/>
         </w:rPr>
-      </w:pPr>
-      <w:r>
+        <w:t>University of Mumbai</w:t>
+      </w:r>
+    </w:p>
+    <w:p>
+      <w:pPr>
+        <w:spacing w:after="110" w:line="276" w:lineRule="auto"/>
+        <w:ind w:right="14"/>
+        <w:jc w:val="center"/>
         <w:rPr>
           <w:rFonts w:ascii="Times New Roman" w:eastAsia="Times New Roman" w:hAnsi="Times New Roman" w:cs="Times New Roman"/>
           <w:b/>
@@ -811,14 +760,8 @@
           <w:sz w:val="36"/>
           <w:szCs w:val="24"/>
         </w:rPr>
-        <w:t>University of Mumbai</w:t>
-      </w:r>
-    </w:p>
-    <w:p>
-      <w:pPr>
-        <w:spacing w:after="110" w:line="276" w:lineRule="auto"/>
-        <w:ind w:right="14"/>
-        <w:jc w:val="center"/>
+      </w:pPr>
+      <w:r>
         <w:rPr>
           <w:rFonts w:ascii="Times New Roman" w:eastAsia="Times New Roman" w:hAnsi="Times New Roman" w:cs="Times New Roman"/>
           <w:b/>
@@ -826,15 +769,6 @@
           <w:sz w:val="36"/>
           <w:szCs w:val="24"/>
         </w:rPr>
-      </w:pPr>
-      <w:r>
-        <w:rPr>
-          <w:rFonts w:ascii="Times New Roman" w:eastAsia="Times New Roman" w:hAnsi="Times New Roman" w:cs="Times New Roman"/>
-          <w:b/>
-          <w:bCs/>
-          <w:sz w:val="36"/>
-          <w:szCs w:val="24"/>
-        </w:rPr>
         <w:t>(AY 2020-21)</w:t>
       </w:r>
       <w:r>
@@ -897,7 +831,7 @@
           <w:sz w:val="32"/>
           <w:szCs w:val="24"/>
         </w:rPr>
-        <w:t>Sports Management System</w:t>
+        <w:t>Live sports broadcasting solution</w:t>
       </w:r>
       <w:r>
         <w:rPr>
@@ -913,25 +847,7 @@
           <w:sz w:val="32"/>
           <w:szCs w:val="24"/>
         </w:rPr>
-        <w:t xml:space="preserve"> is a </w:t>
-      </w:r>
-      <w:proofErr w:type="spellStart"/>
-      <w:r>
-        <w:rPr>
-          <w:rFonts w:ascii="Times New Roman" w:eastAsia="Times New Roman" w:hAnsi="Times New Roman" w:cs="Times New Roman"/>
-          <w:sz w:val="32"/>
-          <w:szCs w:val="24"/>
-        </w:rPr>
-        <w:t>bonafide</w:t>
-      </w:r>
-      <w:proofErr w:type="spellEnd"/>
-      <w:r>
-        <w:rPr>
-          <w:rFonts w:ascii="Times New Roman" w:eastAsia="Times New Roman" w:hAnsi="Times New Roman" w:cs="Times New Roman"/>
-          <w:sz w:val="32"/>
-          <w:szCs w:val="24"/>
-        </w:rPr>
-        <w:t xml:space="preserve"> work of </w:t>
+        <w:t xml:space="preserve"> is a bonafide work of </w:t>
       </w:r>
       <w:r>
         <w:rPr>
@@ -941,189 +857,23 @@
           <w:sz w:val="32"/>
           <w:szCs w:val="24"/>
         </w:rPr>
-        <w:t>Pawar Herschel Pravin</w:t>
-      </w:r>
-      <w:r>
-        <w:rPr>
-          <w:rFonts w:ascii="Times New Roman" w:eastAsia="Times New Roman" w:hAnsi="Times New Roman" w:cs="Times New Roman"/>
-          <w:b/>
-          <w:bCs/>
+        <w:t>Pawar Herschel Pravin (36), Prabhu Yash Rathod (39), Gajakosh Devdatta Ashok (9), Mourya Ayush Dilip (28)</w:t>
+      </w:r>
+      <w:r>
+        <w:rPr>
+          <w:rFonts w:ascii="Times New Roman" w:eastAsia="Times New Roman" w:hAnsi="Times New Roman" w:cs="Times New Roman"/>
           <w:sz w:val="32"/>
           <w:szCs w:val="24"/>
         </w:rPr>
-        <w:t xml:space="preserve"> (</w:t>
-      </w:r>
-      <w:r>
-        <w:rPr>
-          <w:rFonts w:ascii="Times New Roman" w:eastAsia="Times New Roman" w:hAnsi="Times New Roman" w:cs="Times New Roman"/>
-          <w:b/>
-          <w:bCs/>
+        <w:t xml:space="preserve"> </w:t>
+      </w:r>
+      <w:r>
+        <w:rPr>
+          <w:rFonts w:ascii="Times New Roman" w:eastAsia="Times New Roman" w:hAnsi="Times New Roman" w:cs="Times New Roman"/>
           <w:sz w:val="32"/>
           <w:szCs w:val="24"/>
         </w:rPr>
-        <w:t>36</w:t>
-      </w:r>
-      <w:r>
-        <w:rPr>
-          <w:rFonts w:ascii="Times New Roman" w:eastAsia="Times New Roman" w:hAnsi="Times New Roman" w:cs="Times New Roman"/>
-          <w:b/>
-          <w:bCs/>
-          <w:sz w:val="32"/>
-          <w:szCs w:val="24"/>
-        </w:rPr>
-        <w:t xml:space="preserve">), </w:t>
-      </w:r>
-      <w:r>
-        <w:rPr>
-          <w:rFonts w:ascii="Times New Roman" w:eastAsia="Times New Roman" w:hAnsi="Times New Roman" w:cs="Times New Roman"/>
-          <w:b/>
-          <w:bCs/>
-          <w:sz w:val="32"/>
-          <w:szCs w:val="24"/>
-        </w:rPr>
-        <w:t>Prabhu Yash Rathod</w:t>
-      </w:r>
-      <w:r>
-        <w:rPr>
-          <w:rFonts w:ascii="Times New Roman" w:eastAsia="Times New Roman" w:hAnsi="Times New Roman" w:cs="Times New Roman"/>
-          <w:b/>
-          <w:bCs/>
-          <w:sz w:val="32"/>
-          <w:szCs w:val="24"/>
-        </w:rPr>
-        <w:t xml:space="preserve"> (</w:t>
-      </w:r>
-      <w:r>
-        <w:rPr>
-          <w:rFonts w:ascii="Times New Roman" w:eastAsia="Times New Roman" w:hAnsi="Times New Roman" w:cs="Times New Roman"/>
-          <w:b/>
-          <w:bCs/>
-          <w:sz w:val="32"/>
-          <w:szCs w:val="24"/>
-        </w:rPr>
-        <w:t>39</w:t>
-      </w:r>
-      <w:r>
-        <w:rPr>
-          <w:rFonts w:ascii="Times New Roman" w:eastAsia="Times New Roman" w:hAnsi="Times New Roman" w:cs="Times New Roman"/>
-          <w:b/>
-          <w:bCs/>
-          <w:sz w:val="32"/>
-          <w:szCs w:val="24"/>
-        </w:rPr>
-        <w:t xml:space="preserve">), </w:t>
-      </w:r>
-      <w:r>
-        <w:rPr>
-          <w:rFonts w:ascii="Times New Roman" w:eastAsia="Times New Roman" w:hAnsi="Times New Roman" w:cs="Times New Roman"/>
-          <w:b/>
-          <w:bCs/>
-          <w:sz w:val="32"/>
-          <w:szCs w:val="24"/>
-        </w:rPr>
-        <w:t>Gajakosh Devdatta Ashok</w:t>
-      </w:r>
-      <w:r>
-        <w:rPr>
-          <w:rFonts w:ascii="Times New Roman" w:eastAsia="Times New Roman" w:hAnsi="Times New Roman" w:cs="Times New Roman"/>
-          <w:b/>
-          <w:bCs/>
-          <w:sz w:val="32"/>
-          <w:szCs w:val="24"/>
-        </w:rPr>
-        <w:t xml:space="preserve"> (</w:t>
-      </w:r>
-      <w:r>
-        <w:rPr>
-          <w:rFonts w:ascii="Times New Roman" w:eastAsia="Times New Roman" w:hAnsi="Times New Roman" w:cs="Times New Roman"/>
-          <w:b/>
-          <w:bCs/>
-          <w:sz w:val="32"/>
-          <w:szCs w:val="24"/>
-        </w:rPr>
-        <w:t>9</w:t>
-      </w:r>
-      <w:r>
-        <w:rPr>
-          <w:rFonts w:ascii="Times New Roman" w:eastAsia="Times New Roman" w:hAnsi="Times New Roman" w:cs="Times New Roman"/>
-          <w:b/>
-          <w:bCs/>
-          <w:sz w:val="32"/>
-          <w:szCs w:val="24"/>
-        </w:rPr>
-        <w:t xml:space="preserve">), </w:t>
-      </w:r>
-      <w:r>
-        <w:rPr>
-          <w:rFonts w:ascii="Times New Roman" w:eastAsia="Times New Roman" w:hAnsi="Times New Roman" w:cs="Times New Roman"/>
-          <w:b/>
-          <w:bCs/>
-          <w:sz w:val="32"/>
-          <w:szCs w:val="24"/>
-        </w:rPr>
-        <w:t>Mourya Ayush Dilip</w:t>
-      </w:r>
-      <w:r>
-        <w:rPr>
-          <w:rFonts w:ascii="Times New Roman" w:eastAsia="Times New Roman" w:hAnsi="Times New Roman" w:cs="Times New Roman"/>
-          <w:b/>
-          <w:bCs/>
-          <w:sz w:val="32"/>
-          <w:szCs w:val="24"/>
-        </w:rPr>
-        <w:t xml:space="preserve"> (</w:t>
-      </w:r>
-      <w:r>
-        <w:rPr>
-          <w:rFonts w:ascii="Times New Roman" w:eastAsia="Times New Roman" w:hAnsi="Times New Roman" w:cs="Times New Roman"/>
-          <w:b/>
-          <w:bCs/>
-          <w:sz w:val="32"/>
-          <w:szCs w:val="24"/>
-        </w:rPr>
-        <w:t>28</w:t>
-      </w:r>
-      <w:r>
-        <w:rPr>
-          <w:rFonts w:ascii="Times New Roman" w:eastAsia="Times New Roman" w:hAnsi="Times New Roman" w:cs="Times New Roman"/>
-          <w:b/>
-          <w:bCs/>
-          <w:sz w:val="32"/>
-          <w:szCs w:val="24"/>
-        </w:rPr>
-        <w:t>)</w:t>
-      </w:r>
-      <w:r>
-        <w:rPr>
-          <w:rFonts w:ascii="Times New Roman" w:eastAsia="Times New Roman" w:hAnsi="Times New Roman" w:cs="Times New Roman"/>
-          <w:sz w:val="32"/>
-          <w:szCs w:val="24"/>
-        </w:rPr>
-        <w:t xml:space="preserve"> </w:t>
-      </w:r>
-      <w:r>
-        <w:rPr>
-          <w:rFonts w:ascii="Times New Roman" w:eastAsia="Times New Roman" w:hAnsi="Times New Roman" w:cs="Times New Roman"/>
-          <w:sz w:val="32"/>
-          <w:szCs w:val="24"/>
-        </w:rPr>
-        <w:t>s</w:t>
-      </w:r>
-      <w:r>
-        <w:rPr>
-          <w:rFonts w:ascii="Times New Roman" w:eastAsia="Times New Roman" w:hAnsi="Times New Roman" w:cs="Times New Roman"/>
-          <w:sz w:val="32"/>
-          <w:szCs w:val="24"/>
-        </w:rPr>
-        <w:t xml:space="preserve">ubmitted to the University of Mumbai in partial fulfillment of the requirement for the award of </w:t>
-      </w:r>
-      <w:r>
-        <w:rPr>
-          <w:rFonts w:ascii="Times New Roman" w:eastAsia="Times New Roman" w:hAnsi="Times New Roman" w:cs="Times New Roman"/>
-          <w:sz w:val="32"/>
-          <w:szCs w:val="24"/>
-        </w:rPr>
-        <w:t xml:space="preserve">the degree of </w:t>
+        <w:t xml:space="preserve">submitted to the University of Mumbai in partial fulfillment of the requirement for the award of the degree of </w:t>
       </w:r>
       <w:r>
         <w:rPr>
@@ -1363,12 +1113,6 @@
         <w:tblStyle w:val="TableGrid"/>
         <w:tblW w:w="0" w:type="auto"/>
         <w:tblInd w:w="5" w:type="dxa"/>
-        <w:tblCellMar>
-          <w:top w:w="0" w:type="dxa"/>
-          <w:left w:w="0" w:type="dxa"/>
-          <w:bottom w:w="0" w:type="dxa"/>
-          <w:right w:w="0" w:type="dxa"/>
-        </w:tblCellMar>
         <w:tblLook w:val="04A0" w:firstRow="1" w:lastRow="0" w:firstColumn="1" w:lastColumn="0" w:noHBand="0" w:noVBand="1"/>
       </w:tblPr>
       <w:tblGrid>
@@ -1376,14 +1120,6 @@
         <w:gridCol w:w="4460"/>
       </w:tblGrid>
       <w:tr>
-        <w:tblPrEx>
-          <w:tblCellMar>
-            <w:top w:w="0" w:type="dxa"/>
-            <w:left w:w="0" w:type="dxa"/>
-            <w:bottom w:w="0" w:type="dxa"/>
-            <w:right w:w="0" w:type="dxa"/>
-          </w:tblCellMar>
-        </w:tblPrEx>
         <w:tc>
           <w:tcPr>
             <w:tcW w:w="4459" w:type="dxa"/>
@@ -1580,7 +1316,7 @@
           <w:sz w:val="32"/>
           <w:szCs w:val="24"/>
         </w:rPr>
-        <w:t>Sports Management System</w:t>
+        <w:t>Live sports broadcasting solution</w:t>
       </w:r>
       <w:r>
         <w:rPr>
@@ -1707,12 +1443,6 @@
         <w:tblStyle w:val="TableGrid"/>
         <w:tblW w:w="0" w:type="auto"/>
         <w:tblInd w:w="5" w:type="dxa"/>
-        <w:tblCellMar>
-          <w:top w:w="0" w:type="dxa"/>
-          <w:left w:w="0" w:type="dxa"/>
-          <w:bottom w:w="0" w:type="dxa"/>
-          <w:right w:w="0" w:type="dxa"/>
-        </w:tblCellMar>
         <w:tblLook w:val="04A0" w:firstRow="1" w:lastRow="0" w:firstColumn="1" w:lastColumn="0" w:noHBand="0" w:noVBand="1"/>
       </w:tblPr>
       <w:tblGrid>
@@ -1720,14 +1450,6 @@
         <w:gridCol w:w="4460"/>
       </w:tblGrid>
       <w:tr>
-        <w:tblPrEx>
-          <w:tblCellMar>
-            <w:top w:w="0" w:type="dxa"/>
-            <w:left w:w="0" w:type="dxa"/>
-            <w:bottom w:w="0" w:type="dxa"/>
-            <w:right w:w="0" w:type="dxa"/>
-          </w:tblCellMar>
-        </w:tblPrEx>
         <w:trPr>
           <w:trHeight w:val="1584"/>
         </w:trPr>
@@ -1772,14 +1494,6 @@
         </w:tc>
       </w:tr>
       <w:tr>
-        <w:tblPrEx>
-          <w:tblCellMar>
-            <w:top w:w="0" w:type="dxa"/>
-            <w:left w:w="0" w:type="dxa"/>
-            <w:bottom w:w="0" w:type="dxa"/>
-            <w:right w:w="0" w:type="dxa"/>
-          </w:tblCellMar>
-        </w:tblPrEx>
         <w:trPr>
           <w:trHeight w:val="1584"/>
         </w:trPr>
@@ -1849,14 +1563,6 @@
         </w:tc>
       </w:tr>
       <w:tr>
-        <w:tblPrEx>
-          <w:tblCellMar>
-            <w:top w:w="0" w:type="dxa"/>
-            <w:left w:w="0" w:type="dxa"/>
-            <w:bottom w:w="0" w:type="dxa"/>
-            <w:right w:w="0" w:type="dxa"/>
-          </w:tblCellMar>
-        </w:tblPrEx>
         <w:trPr>
           <w:trHeight w:val="1584"/>
         </w:trPr>
@@ -1939,14 +1645,7 @@
                 <w:rFonts w:ascii="Times New Roman" w:eastAsia="Times New Roman" w:hAnsi="Times New Roman" w:cs="Times New Roman"/>
                 <w:sz w:val="32"/>
               </w:rPr>
-              <w:t xml:space="preserve">al </w:t>
-            </w:r>
-            <w:r>
-              <w:rPr>
-                <w:rFonts w:ascii="Times New Roman" w:eastAsia="Times New Roman" w:hAnsi="Times New Roman" w:cs="Times New Roman"/>
-                <w:sz w:val="32"/>
-              </w:rPr>
-              <w:t>Examiner Name &amp; Sign)</w:t>
+              <w:t>al Examiner Name &amp; Sign)</w:t>
             </w:r>
           </w:p>
         </w:tc>
@@ -2022,6 +1721,7 @@
       <w:r>
         <w:rPr>
           <w:rFonts w:ascii="Times New Roman" w:eastAsia="Times New Roman" w:hAnsi="Times New Roman" w:cs="Times New Roman"/>
+          <w:noProof/>
           <w:sz w:val="32"/>
         </w:rPr>
         <w:drawing>
@@ -2079,8 +1779,11 @@
     <w:sdt>
       <w:sdtPr>
         <w:rPr>
+          <w:rFonts w:ascii="Calibri" w:eastAsia="Calibri" w:hAnsi="Calibri" w:cs="Calibri"/>
           <w:b/>
           <w:bCs/>
+          <w:sz w:val="22"/>
+          <w:u w:val="none"/>
         </w:rPr>
         <w:id w:val="-1441144443"/>
         <w:docPartObj>
@@ -2090,10 +1793,7 @@
       </w:sdtPr>
       <w:sdtEndPr>
         <w:rPr>
-          <w:rFonts w:ascii="Calibri" w:eastAsia="Calibri" w:hAnsi="Calibri" w:cs="Calibri"/>
           <w:noProof/>
-          <w:sz w:val="22"/>
-          <w:u w:val="none"/>
         </w:rPr>
       </w:sdtEndPr>
       <w:sdtContent>
@@ -4472,79 +4172,70 @@
               <w:tab w:val="right" w:leader="dot" w:pos="9010"/>
             </w:tabs>
             <w:rPr>
-              <w:rFonts w:asciiTheme="minorHAnsi" w:eastAsiaTheme="minorEastAsia" w:hAnsiTheme="minorHAnsi" w:cstheme="minorBidi"/>
-              <w:noProof/>
-              <w:color w:val="auto"/>
-            </w:rPr>
-          </w:pPr>
-          <w:hyperlink w:anchor="_Toc90421743" w:history="1">
-            <w:r>
-              <w:rPr>
-                <w:rStyle w:val="Hyperlink"/>
-                <w:b/>
-                <w:bCs/>
-                <w:noProof/>
-              </w:rPr>
-              <w:t>FUTURE SCOPE</w:t>
-            </w:r>
-            <w:r>
-              <w:rPr>
-                <w:noProof/>
-                <w:webHidden/>
-              </w:rPr>
-              <w:tab/>
-            </w:r>
-            <w:r>
-              <w:rPr>
-                <w:noProof/>
-                <w:webHidden/>
-              </w:rPr>
-              <w:fldChar w:fldCharType="begin"/>
-            </w:r>
-            <w:r>
-              <w:rPr>
-                <w:noProof/>
-                <w:webHidden/>
-              </w:rPr>
-              <w:instrText xml:space="preserve"> PAGEREF _Toc90421743 \h </w:instrText>
-            </w:r>
-            <w:r>
-              <w:rPr>
-                <w:noProof/>
-                <w:webHidden/>
-              </w:rPr>
-            </w:r>
-            <w:r>
-              <w:rPr>
-                <w:noProof/>
-                <w:webHidden/>
-              </w:rPr>
-              <w:fldChar w:fldCharType="separate"/>
-            </w:r>
-            <w:r>
-              <w:rPr>
-                <w:noProof/>
-                <w:webHidden/>
-              </w:rPr>
-              <w:t>31</w:t>
-            </w:r>
-            <w:r>
-              <w:rPr>
-                <w:noProof/>
-                <w:webHidden/>
-              </w:rPr>
-              <w:fldChar w:fldCharType="end"/>
-            </w:r>
-          </w:hyperlink>
-        </w:p>
-        <w:p>
-          <w:pPr>
-            <w:rPr>
               <w:b/>
               <w:bCs/>
               <w:noProof/>
             </w:rPr>
           </w:pPr>
+          <w:hyperlink w:anchor="_Toc90421743" w:history="1">
+            <w:r>
+              <w:rPr>
+                <w:rStyle w:val="Hyperlink"/>
+                <w:b/>
+                <w:bCs/>
+                <w:noProof/>
+              </w:rPr>
+              <w:t>FUTURE SCOPE</w:t>
+            </w:r>
+            <w:r>
+              <w:rPr>
+                <w:noProof/>
+                <w:webHidden/>
+              </w:rPr>
+              <w:tab/>
+            </w:r>
+            <w:r>
+              <w:rPr>
+                <w:noProof/>
+                <w:webHidden/>
+              </w:rPr>
+              <w:fldChar w:fldCharType="begin"/>
+            </w:r>
+            <w:r>
+              <w:rPr>
+                <w:noProof/>
+                <w:webHidden/>
+              </w:rPr>
+              <w:instrText xml:space="preserve"> PAGEREF _Toc90421743 \h </w:instrText>
+            </w:r>
+            <w:r>
+              <w:rPr>
+                <w:noProof/>
+                <w:webHidden/>
+              </w:rPr>
+            </w:r>
+            <w:r>
+              <w:rPr>
+                <w:noProof/>
+                <w:webHidden/>
+              </w:rPr>
+              <w:fldChar w:fldCharType="separate"/>
+            </w:r>
+            <w:r>
+              <w:rPr>
+                <w:noProof/>
+                <w:webHidden/>
+              </w:rPr>
+              <w:t>31</w:t>
+            </w:r>
+            <w:r>
+              <w:rPr>
+                <w:noProof/>
+                <w:webHidden/>
+              </w:rPr>
+              <w:fldChar w:fldCharType="end"/>
+            </w:r>
+          </w:hyperlink>
           <w:r>
             <w:rPr>
               <w:rFonts w:ascii="Times New Roman" w:hAnsi="Times New Roman" w:cs="Times New Roman"/>
@@ -4559,10 +4250,12 @@
     </w:sdt>
     <w:p>
       <w:pPr>
-        <w:pStyle w:val="Heading1"/>
-        <w:rPr>
+        <w:rPr>
+          <w:rFonts w:ascii="Times New Roman" w:eastAsia="Times New Roman" w:hAnsi="Times New Roman" w:cs="Times New Roman"/>
           <w:b/>
           <w:bCs/>
+          <w:sz w:val="50"/>
+          <w:u w:val="single" w:color="000000"/>
         </w:rPr>
       </w:pPr>
       <w:bookmarkStart w:id="4" w:name="_Toc90421713"/>
@@ -4571,6 +4264,23 @@
           <w:b/>
           <w:bCs/>
         </w:rPr>
+        <w:br w:type="page"/>
+      </w:r>
+    </w:p>
+    <w:p>
+      <w:pPr>
+        <w:pStyle w:val="Heading1"/>
+        <w:rPr>
+          <w:b/>
+          <w:bCs/>
+        </w:rPr>
+      </w:pPr>
+      <w:r>
+        <w:rPr>
+          <w:b/>
+          <w:bCs/>
+        </w:rPr>
+        <w:lastRenderedPageBreak/>
         <w:t>ACKNOWLEDGEMENT</w:t>
       </w:r>
       <w:bookmarkEnd w:id="4"/>
@@ -4631,14 +4341,7 @@
           <w:rFonts w:ascii="Times New Roman" w:eastAsia="Times New Roman" w:hAnsi="Times New Roman" w:cs="Times New Roman"/>
           <w:sz w:val="32"/>
         </w:rPr>
-        <w:t>fortunate to have got this all along the completion of our project work. Whatever we have done is only due to such guidance and a</w:t>
-      </w:r>
-      <w:r>
-        <w:rPr>
-          <w:rFonts w:ascii="Times New Roman" w:eastAsia="Times New Roman" w:hAnsi="Times New Roman" w:cs="Times New Roman"/>
-          <w:sz w:val="32"/>
-        </w:rPr>
-        <w:t>ssistance and we would not forget to thank them.</w:t>
+        <w:t>fortunate to have got this all along the completion of our project work. Whatever we have done is only due to such guidance and assistance and we would not forget to thank them.</w:t>
       </w:r>
       <w:r>
         <w:rPr>
@@ -4713,7 +4416,7 @@
           <w:sz w:val="32"/>
           <w:szCs w:val="24"/>
         </w:rPr>
-        <w:t>Sports Management System</w:t>
+        <w:t>Live sports broadcasting solution</w:t>
       </w:r>
       <w:r>
         <w:rPr>
@@ -4889,14 +4592,7 @@
           <w:rFonts w:ascii="Times New Roman" w:eastAsia="Times New Roman" w:hAnsi="Times New Roman" w:cs="Times New Roman"/>
           <w:sz w:val="32"/>
         </w:rPr>
-        <w:t xml:space="preserve">, for </w:t>
-      </w:r>
-      <w:r>
-        <w:rPr>
-          <w:rFonts w:ascii="Times New Roman" w:eastAsia="Times New Roman" w:hAnsi="Times New Roman" w:cs="Times New Roman"/>
-          <w:sz w:val="32"/>
-        </w:rPr>
-        <w:t>giving us an opportunity to do the project work. We would like to thank our H.O.D</w:t>
+        <w:t>, for giving us an opportunity to do the project work. We would like to thank our H.O.D</w:t>
       </w:r>
       <w:r>
         <w:rPr>
@@ -4956,14 +4652,7 @@
           <w:rFonts w:ascii="Times New Roman" w:eastAsia="Times New Roman" w:hAnsi="Times New Roman" w:cs="Times New Roman"/>
           <w:sz w:val="32"/>
         </w:rPr>
-        <w:t>And</w:t>
-      </w:r>
-      <w:r>
-        <w:rPr>
-          <w:rFonts w:ascii="Times New Roman" w:eastAsia="Times New Roman" w:hAnsi="Times New Roman" w:cs="Times New Roman"/>
-          <w:sz w:val="32"/>
-        </w:rPr>
-        <w:t xml:space="preserve"> last but not the least a special thanks goes to my team members, who helped me to assemble the information and gave suggestions to complete our project</w:t>
+        <w:t>And last but not the least a special thanks goes to my team members, who helped me to assemble the information and gave suggestions to complete our project</w:t>
       </w:r>
       <w:r>
         <w:rPr>
@@ -5024,71 +4713,7 @@
           <w:sz w:val="40"/>
           <w:szCs w:val="28"/>
         </w:rPr>
-        <w:t xml:space="preserve">. This project separates the it’s user types into 4 groups, namely admin, team manager, player and score keeper. </w:t>
-      </w:r>
-      <w:r>
-        <w:rPr>
-          <w:rFonts w:ascii="Times New Roman" w:eastAsia="Times New Roman" w:hAnsi="Times New Roman" w:cs="Times New Roman"/>
-          <w:sz w:val="40"/>
-          <w:szCs w:val="28"/>
-        </w:rPr>
-        <w:t xml:space="preserve">This project is helpful for cricket players who want to track their statistics. </w:t>
-      </w:r>
-      <w:r>
-        <w:rPr>
-          <w:rFonts w:ascii="Times New Roman" w:eastAsia="Times New Roman" w:hAnsi="Times New Roman" w:cs="Times New Roman"/>
-          <w:sz w:val="40"/>
-          <w:szCs w:val="28"/>
-        </w:rPr>
-        <w:t>Admin</w:t>
-      </w:r>
-      <w:r>
-        <w:rPr>
-          <w:rFonts w:ascii="Times New Roman" w:eastAsia="Times New Roman" w:hAnsi="Times New Roman" w:cs="Times New Roman"/>
-          <w:sz w:val="40"/>
-          <w:szCs w:val="28"/>
-        </w:rPr>
-        <w:t xml:space="preserve"> manage</w:t>
-      </w:r>
-      <w:r>
-        <w:rPr>
-          <w:rFonts w:ascii="Times New Roman" w:eastAsia="Times New Roman" w:hAnsi="Times New Roman" w:cs="Times New Roman"/>
-          <w:sz w:val="40"/>
-          <w:szCs w:val="28"/>
-        </w:rPr>
-        <w:t>s</w:t>
-      </w:r>
-      <w:r>
-        <w:rPr>
-          <w:rFonts w:ascii="Times New Roman" w:eastAsia="Times New Roman" w:hAnsi="Times New Roman" w:cs="Times New Roman"/>
-          <w:sz w:val="40"/>
-          <w:szCs w:val="28"/>
-        </w:rPr>
-        <w:t xml:space="preserve"> and run</w:t>
-      </w:r>
-      <w:r>
-        <w:rPr>
-          <w:rFonts w:ascii="Times New Roman" w:eastAsia="Times New Roman" w:hAnsi="Times New Roman" w:cs="Times New Roman"/>
-          <w:sz w:val="40"/>
-          <w:szCs w:val="28"/>
-        </w:rPr>
-        <w:t>s</w:t>
-      </w:r>
-      <w:r>
-        <w:rPr>
-          <w:rFonts w:ascii="Times New Roman" w:eastAsia="Times New Roman" w:hAnsi="Times New Roman" w:cs="Times New Roman"/>
-          <w:sz w:val="40"/>
-          <w:szCs w:val="28"/>
-        </w:rPr>
-        <w:t xml:space="preserve"> tournaments. </w:t>
-      </w:r>
-      <w:r>
-        <w:rPr>
-          <w:rFonts w:ascii="Times New Roman" w:eastAsia="Times New Roman" w:hAnsi="Times New Roman" w:cs="Times New Roman"/>
-          <w:sz w:val="40"/>
-          <w:szCs w:val="28"/>
-        </w:rPr>
-        <w:t>Team manager decides which tournaments to enter. Score keeper enters the statistics like runs, wickets, balls, 6s, etc. The lifetime data is automatically calculated and shown to the player in their home screen.</w:t>
+        <w:t>. This project separates the it’s user types into 4 groups, namely admin, team manager, player and score keeper. This project is helpful for cricket players who want to track their statistics. Admin manages and runs tournaments. Team manager decides which tournaments to enter. Score keeper enters the statistics like runs, wickets, balls, 6s, etc. The lifetime data is automatically calculated and shown to the player in their home screen.</w:t>
       </w:r>
       <w:r>
         <w:rPr>
@@ -6216,10 +5841,7 @@
         <w:t>CHARACTERISTICS</w:t>
       </w:r>
       <w:r>
-        <w:t xml:space="preserve"> OF THE PROP</w:t>
-      </w:r>
-      <w:r>
-        <w:t>OSED</w:t>
+        <w:t xml:space="preserve"> OF THE PROPOSED</w:t>
       </w:r>
       <w:r>
         <w:t xml:space="preserve"> </w:t>
@@ -6365,60 +5987,60 @@
     <w:p>
       <w:r>
         <w:object w:dxaOrig="8497" w:dyaOrig="10764" w14:anchorId="2C531030">
-          <v:shape id="_x0000_i1170" type="#_x0000_t75" style="width:370.2pt;height:468.6pt" o:ole="">
+          <v:shape id="_x0000_i1026" type="#_x0000_t75" style="width:370.2pt;height:468.6pt" o:ole="">
             <v:imagedata r:id="rId18" o:title=""/>
           </v:shape>
-          <o:OLEObject Type="Embed" ProgID="Visio.Drawing.15" ShapeID="_x0000_i1170" DrawAspect="Content" ObjectID="_1701034638" r:id="rId19"/>
+          <o:OLEObject Type="Embed" ProgID="Visio.Drawing.15" ShapeID="_x0000_i1026" DrawAspect="Content" ObjectID="_1727217058" r:id="rId19"/>
         </w:object>
       </w:r>
     </w:p>
     <w:p>
       <w:r>
         <w:object w:dxaOrig="14196" w:dyaOrig="10032" w14:anchorId="01567C25">
-          <v:shape id="_x0000_i1177" type="#_x0000_t75" style="width:441.6pt;height:312pt" o:ole="" o:allowoverlap="f">
+          <v:shape id="_x0000_i1027" type="#_x0000_t75" style="width:441.6pt;height:312pt" o:ole="" o:allowoverlap="f">
             <v:imagedata r:id="rId20" o:title=""/>
           </v:shape>
-          <o:OLEObject Type="Embed" ProgID="Visio.Drawing.15" ShapeID="_x0000_i1177" DrawAspect="Content" ObjectID="_1701034639" r:id="rId21"/>
+          <o:OLEObject Type="Embed" ProgID="Visio.Drawing.15" ShapeID="_x0000_i1027" DrawAspect="Content" ObjectID="_1727217059" r:id="rId21"/>
         </w:object>
       </w:r>
     </w:p>
     <w:p>
       <w:r>
         <w:object w:dxaOrig="14928" w:dyaOrig="8904" w14:anchorId="32E8C40C">
-          <v:shape id="_x0000_i1174" type="#_x0000_t75" style="width:450.6pt;height:268.8pt" o:ole="" o:allowoverlap="f">
+          <v:shape id="_x0000_i1028" type="#_x0000_t75" style="width:450.6pt;height:268.2pt" o:ole="" o:allowoverlap="f">
             <v:imagedata r:id="rId22" o:title=""/>
           </v:shape>
-          <o:OLEObject Type="Embed" ProgID="Visio.Drawing.15" ShapeID="_x0000_i1174" DrawAspect="Content" ObjectID="_1701034640" r:id="rId23"/>
+          <o:OLEObject Type="Embed" ProgID="Visio.Drawing.15" ShapeID="_x0000_i1028" DrawAspect="Content" ObjectID="_1727217060" r:id="rId23"/>
         </w:object>
       </w:r>
     </w:p>
     <w:p>
       <w:r>
         <w:object w:dxaOrig="12276" w:dyaOrig="6960" w14:anchorId="17A17752">
-          <v:shape id="_x0000_i1179" type="#_x0000_t75" style="width:450.6pt;height:255.6pt" o:ole="" o:allowoverlap="f">
+          <v:shape id="_x0000_i1029" type="#_x0000_t75" style="width:450.6pt;height:255.6pt" o:ole="" o:allowoverlap="f">
             <v:imagedata r:id="rId24" o:title=""/>
           </v:shape>
-          <o:OLEObject Type="Embed" ProgID="Visio.Drawing.15" ShapeID="_x0000_i1179" DrawAspect="Content" ObjectID="_1701034641" r:id="rId25"/>
+          <o:OLEObject Type="Embed" ProgID="Visio.Drawing.15" ShapeID="_x0000_i1029" DrawAspect="Content" ObjectID="_1727217061" r:id="rId25"/>
         </w:object>
       </w:r>
     </w:p>
     <w:p>
       <w:r>
         <w:object w:dxaOrig="7308" w:dyaOrig="8989" w14:anchorId="43CBA190">
-          <v:shape id="_x0000_i1186" type="#_x0000_t75" style="width:312.6pt;height:384pt" o:ole="">
+          <v:shape id="_x0000_i1030" type="#_x0000_t75" style="width:312.6pt;height:384pt" o:ole="">
             <v:imagedata r:id="rId26" o:title=""/>
           </v:shape>
-          <o:OLEObject Type="Embed" ProgID="Visio.Drawing.15" ShapeID="_x0000_i1186" DrawAspect="Content" ObjectID="_1701034642" r:id="rId27"/>
+          <o:OLEObject Type="Embed" ProgID="Visio.Drawing.15" ShapeID="_x0000_i1030" DrawAspect="Content" ObjectID="_1727217062" r:id="rId27"/>
         </w:object>
       </w:r>
     </w:p>
     <w:p>
       <w:r>
         <w:object w:dxaOrig="12696" w:dyaOrig="8160" w14:anchorId="42E0F1D2">
-          <v:shape id="_x0000_i1192" type="#_x0000_t75" style="width:450.6pt;height:289.8pt" o:ole="">
+          <v:shape id="_x0000_i1031" type="#_x0000_t75" style="width:450.6pt;height:289.8pt" o:ole="">
             <v:imagedata r:id="rId28" o:title=""/>
           </v:shape>
-          <o:OLEObject Type="Embed" ProgID="Visio.Drawing.15" ShapeID="_x0000_i1192" DrawAspect="Content" ObjectID="_1701034643" r:id="rId29"/>
+          <o:OLEObject Type="Embed" ProgID="Visio.Drawing.15" ShapeID="_x0000_i1031" DrawAspect="Content" ObjectID="_1727217063" r:id="rId29"/>
         </w:object>
       </w:r>
     </w:p>
@@ -6541,6 +6163,9 @@
     </w:p>
     <w:p>
       <w:r>
+        <w:rPr>
+          <w:noProof/>
+        </w:rPr>
         <w:drawing>
           <wp:inline distT="0" distB="0" distL="0" distR="0" wp14:anchorId="105B8DCC" wp14:editId="1FCD95CE">
             <wp:extent cx="5727700" cy="4753610"/>
@@ -6606,6 +6231,9 @@
     </w:p>
     <w:p>
       <w:r>
+        <w:rPr>
+          <w:noProof/>
+        </w:rPr>
         <w:drawing>
           <wp:inline distT="0" distB="0" distL="0" distR="0" wp14:anchorId="1F06D9EC" wp14:editId="3B374C48">
             <wp:extent cx="5727700" cy="4582160"/>
@@ -6674,6 +6302,9 @@
     </w:p>
     <w:p>
       <w:r>
+        <w:rPr>
+          <w:noProof/>
+        </w:rPr>
         <w:drawing>
           <wp:inline distT="0" distB="0" distL="0" distR="0" wp14:anchorId="1EFDE3AD" wp14:editId="4BCE9038">
             <wp:extent cx="5727700" cy="4582160"/>
@@ -6731,6 +6362,9 @@
     </w:p>
     <w:p>
       <w:r>
+        <w:rPr>
+          <w:noProof/>
+        </w:rPr>
         <w:drawing>
           <wp:inline distT="0" distB="0" distL="0" distR="0" wp14:anchorId="1FB7B215" wp14:editId="781965A1">
             <wp:extent cx="5727700" cy="4582160"/>
@@ -6805,6 +6439,9 @@
         </w:rPr>
       </w:pPr>
       <w:r>
+        <w:rPr>
+          <w:noProof/>
+        </w:rPr>
         <w:drawing>
           <wp:inline distT="0" distB="0" distL="0" distR="0" wp14:anchorId="6BFE56AF" wp14:editId="3A1F4071">
             <wp:extent cx="5727700" cy="4582160"/>
@@ -6868,6 +6505,9 @@
         </w:rPr>
       </w:pPr>
       <w:r>
+        <w:rPr>
+          <w:noProof/>
+        </w:rPr>
         <w:drawing>
           <wp:inline distT="0" distB="0" distL="0" distR="0" wp14:anchorId="2CC869FD" wp14:editId="1D663129">
             <wp:extent cx="5727700" cy="4582160"/>
@@ -6942,6 +6582,9 @@
         </w:rPr>
       </w:pPr>
       <w:r>
+        <w:rPr>
+          <w:noProof/>
+        </w:rPr>
         <w:drawing>
           <wp:inline distT="0" distB="0" distL="0" distR="0" wp14:anchorId="699E88BF" wp14:editId="79E7789A">
             <wp:extent cx="5727700" cy="4582160"/>
@@ -7008,6 +6651,9 @@
         </w:rPr>
       </w:pPr>
       <w:r>
+        <w:rPr>
+          <w:noProof/>
+        </w:rPr>
         <w:drawing>
           <wp:inline distT="0" distB="0" distL="0" distR="0" wp14:anchorId="516430E0" wp14:editId="25F26789">
             <wp:extent cx="5727700" cy="4582160"/>
@@ -7082,6 +6728,9 @@
         </w:rPr>
       </w:pPr>
       <w:r>
+        <w:rPr>
+          <w:noProof/>
+        </w:rPr>
         <w:drawing>
           <wp:inline distT="0" distB="0" distL="0" distR="0" wp14:anchorId="599241DC" wp14:editId="09C8867C">
             <wp:extent cx="5727700" cy="4582160"/>
@@ -7154,6 +6803,9 @@
         </w:rPr>
       </w:pPr>
       <w:r>
+        <w:rPr>
+          <w:noProof/>
+        </w:rPr>
         <w:drawing>
           <wp:inline distT="0" distB="0" distL="0" distR="0" wp14:anchorId="47BB89BA" wp14:editId="0C5064C0">
             <wp:extent cx="5727700" cy="4582160"/>
@@ -7225,6 +6877,9 @@
         </w:rPr>
       </w:pPr>
       <w:r>
+        <w:rPr>
+          <w:noProof/>
+        </w:rPr>
         <w:drawing>
           <wp:inline distT="0" distB="0" distL="0" distR="0" wp14:anchorId="1F10DCC3" wp14:editId="7BD0A663">
             <wp:extent cx="5727700" cy="4582160"/>
@@ -7299,6 +6954,9 @@
         </w:rPr>
       </w:pPr>
       <w:r>
+        <w:rPr>
+          <w:noProof/>
+        </w:rPr>
         <w:drawing>
           <wp:inline distT="0" distB="0" distL="0" distR="0" wp14:anchorId="21ED3B27" wp14:editId="4140BAC7">
             <wp:extent cx="5727700" cy="4582160"/>
@@ -7367,6 +7025,9 @@
     </w:p>
     <w:p>
       <w:r>
+        <w:rPr>
+          <w:noProof/>
+        </w:rPr>
         <w:drawing>
           <wp:inline distT="0" distB="0" distL="0" distR="0" wp14:anchorId="750B7C11" wp14:editId="5BB01C29">
             <wp:extent cx="5727700" cy="4582160"/>
@@ -7477,8 +7138,11 @@
     <w:sdt>
       <w:sdtPr>
         <w:rPr>
+          <w:rFonts w:ascii="Calibri" w:eastAsia="Calibri" w:hAnsi="Calibri" w:cs="Calibri"/>
           <w:b/>
           <w:bCs/>
+          <w:sz w:val="22"/>
+          <w:u w:val="none"/>
         </w:rPr>
         <w:id w:val="-1904291248"/>
         <w:docPartObj>
@@ -7488,11 +7152,8 @@
       </w:sdtPr>
       <w:sdtEndPr>
         <w:rPr>
-          <w:rFonts w:ascii="Calibri" w:eastAsia="Calibri" w:hAnsi="Calibri" w:cs="Calibri"/>
           <w:b w:val="0"/>
           <w:bCs w:val="0"/>
-          <w:sz w:val="22"/>
-          <w:u w:val="none"/>
         </w:rPr>
       </w:sdtEndPr>
       <w:sdtContent>
@@ -7518,6 +7179,7 @@
             <w:id w:val="111145805"/>
             <w:bibliography/>
           </w:sdtPr>
+          <w:sdtEndPr/>
           <w:sdtContent>
             <w:p>
               <w:pPr>
@@ -7991,6 +7653,7 @@
         <w:docPartUnique/>
       </w:docPartObj>
     </w:sdtPr>
+    <w:sdtEndPr/>
     <w:sdtContent>
       <w:sdt>
         <w:sdtPr>
@@ -8000,6 +7663,7 @@
             <w:docPartUnique/>
           </w:docPartObj>
         </w:sdtPr>
+        <w:sdtEndPr/>
         <w:sdtContent>
           <w:p>
             <w:pPr>
@@ -8157,7 +7821,7 @@
         <v:path o:extrusionok="f" gradientshapeok="t" o:connecttype="rect"/>
         <o:lock v:ext="edit" aspectratio="t"/>
       </v:shapetype>
-      <v:shape id="_x0000_i16462" type="#_x0000_t75" style="width:.6pt;height:.6pt;visibility:visible;mso-wrap-style:square" o:bullet="t">
+      <v:shape id="_x0000_i1169" type="#_x0000_t75" style="width:.6pt;height:.6pt;visibility:visible;mso-wrap-style:square" o:bullet="t">
         <v:imagedata r:id="rId1" o:title=""/>
       </v:shape>
     </w:pict>
@@ -10056,6 +9720,7 @@
   <w:style w:type="character" w:default="1" w:styleId="DefaultParagraphFont">
     <w:name w:val="Default Paragraph Font"/>
     <w:uiPriority w:val="1"/>
+    <w:semiHidden/>
     <w:unhideWhenUsed/>
   </w:style>
   <w:style w:type="table" w:default="1" w:styleId="TableNormal">

</xml_diff>